<commit_message>
Updated all the Files for git command ancd screenshot
</commit_message>
<xml_diff>
--- a/Community Classroom Notes.docx
+++ b/Community Classroom Notes.docx
@@ -31,6 +31,10 @@
     </w:p>
     <w:p>
       <w:r>
+        <w:rPr>
+          <w:noProof/>
+          <w:lang w:eastAsia="en-IN"/>
+        </w:rPr>
         <w:drawing>
           <wp:inline distT="0" distB="0" distL="0" distR="0" wp14:anchorId="04A42842" wp14:editId="6B501E2C">
             <wp:extent cx="5731510" cy="2951480"/>
@@ -70,6 +74,10 @@
     </w:p>
     <w:p>
       <w:r>
+        <w:rPr>
+          <w:noProof/>
+          <w:lang w:eastAsia="en-IN"/>
+        </w:rPr>
         <w:drawing>
           <wp:inline distT="0" distB="0" distL="0" distR="0" wp14:anchorId="086E4C46" wp14:editId="6E4EB409">
             <wp:extent cx="5731510" cy="1445895"/>
@@ -312,6 +320,10 @@
               <w:t xml:space="preserve"> </w:t>
             </w:r>
             <w:r>
+              <w:rPr>
+                <w:noProof/>
+                <w:lang w:eastAsia="en-IN"/>
+              </w:rPr>
               <w:drawing>
                 <wp:inline distT="0" distB="0" distL="0" distR="0" wp14:anchorId="658BBE38" wp14:editId="3B68B6C0">
                   <wp:extent cx="3357955" cy="2133600"/>
@@ -497,15 +509,7 @@
                 <w:sz w:val="18"/>
                 <w:szCs w:val="18"/>
               </w:rPr>
-              <w:t>user.em</w:t>
-            </w:r>
-            <w:r>
-              <w:rPr>
-                <w:rFonts w:ascii="Lucida Console" w:hAnsi="Lucida Console" w:cs="Lucida Console"/>
-                <w:sz w:val="18"/>
-                <w:szCs w:val="18"/>
-              </w:rPr>
-              <w:t>ail</w:t>
+              <w:t>user.email</w:t>
             </w:r>
             <w:proofErr w:type="spellEnd"/>
             <w:r>
@@ -823,6 +827,10 @@
           </w:p>
           <w:p>
             <w:r>
+              <w:rPr>
+                <w:noProof/>
+                <w:lang w:eastAsia="en-IN"/>
+              </w:rPr>
               <w:drawing>
                 <wp:inline distT="0" distB="0" distL="0" distR="0" wp14:anchorId="454482F4" wp14:editId="3909DFDD">
                   <wp:extent cx="5731510" cy="758825"/>
@@ -865,10 +873,7 @@
               <w:t xml:space="preserve">Git </w:t>
             </w:r>
             <w:r>
-              <w:t xml:space="preserve">checkout </w:t>
-            </w:r>
-            <w:r>
-              <w:t>&lt;</w:t>
+              <w:t>checkout &lt;</w:t>
             </w:r>
             <w:proofErr w:type="spellStart"/>
             <w:r>
@@ -878,14 +883,329 @@
             <w:r>
               <w:t>&gt;  :it will switch to new branch from master</w:t>
             </w:r>
+          </w:p>
+          <w:p>
+            <w:r>
+              <w:t>HEAD points to the new branch</w:t>
+            </w:r>
+          </w:p>
+          <w:p>
+            <w:r>
+              <w:t>Git merge &lt;&lt;</w:t>
+            </w:r>
+            <w:proofErr w:type="spellStart"/>
+            <w:r>
+              <w:t>newbranch_name</w:t>
+            </w:r>
+            <w:proofErr w:type="spellEnd"/>
+            <w:r>
+              <w:t>&gt;  : to merge with current node</w:t>
+            </w:r>
+          </w:p>
+          <w:p>
+            <w:r>
+              <w:lastRenderedPageBreak/>
+              <w:t>To switch -&gt; add -&gt;commit -&gt;checkout to next node -&gt; merge</w:t>
+            </w:r>
+          </w:p>
+          <w:p/>
+        </w:tc>
+      </w:tr>
+      <w:tr>
+        <w:tc>
+          <w:tcPr>
+            <w:tcW w:w="486" w:type="dxa"/>
+          </w:tcPr>
+          <w:p>
+            <w:pPr>
+              <w:rPr>
+                <w:b/>
+                <w:sz w:val="24"/>
+                <w:u w:val="single"/>
+              </w:rPr>
+            </w:pPr>
+            <w:r>
+              <w:rPr>
+                <w:b/>
+                <w:sz w:val="24"/>
+                <w:u w:val="single"/>
+              </w:rPr>
+              <w:lastRenderedPageBreak/>
+              <w:t>5</w:t>
+            </w:r>
+          </w:p>
+        </w:tc>
+        <w:tc>
+          <w:tcPr>
+            <w:tcW w:w="8170" w:type="dxa"/>
+          </w:tcPr>
+          <w:p>
+            <w:r>
+              <w:t>To create a copy of a git file to a new file in own git store :Use Fork (in the browser)</w:t>
+            </w:r>
+          </w:p>
+          <w:p>
+            <w:r>
+              <w:t>Git clone &lt;link&gt; : to download the files in local files</w:t>
+            </w:r>
+          </w:p>
+        </w:tc>
+      </w:tr>
+      <w:tr>
+        <w:tc>
+          <w:tcPr>
+            <w:tcW w:w="486" w:type="dxa"/>
+          </w:tcPr>
+          <w:p>
+            <w:pPr>
+              <w:rPr>
+                <w:b/>
+                <w:sz w:val="24"/>
+                <w:u w:val="single"/>
+              </w:rPr>
+            </w:pPr>
+            <w:r>
+              <w:rPr>
+                <w:b/>
+                <w:sz w:val="24"/>
+                <w:u w:val="single"/>
+              </w:rPr>
+              <w:t>6</w:t>
+            </w:r>
+          </w:p>
+        </w:tc>
+        <w:tc>
+          <w:tcPr>
+            <w:tcW w:w="8170" w:type="dxa"/>
+          </w:tcPr>
+          <w:p>
+            <w:r>
+              <w:t xml:space="preserve">To merge the own project </w:t>
+            </w:r>
+            <w:r>
+              <w:t xml:space="preserve">branch with mail project branch : pull request is used </w:t>
+            </w:r>
+          </w:p>
+        </w:tc>
+      </w:tr>
+      <w:tr>
+        <w:tc>
+          <w:tcPr>
+            <w:tcW w:w="486" w:type="dxa"/>
+          </w:tcPr>
+          <w:p>
+            <w:pPr>
+              <w:rPr>
+                <w:b/>
+                <w:sz w:val="24"/>
+                <w:u w:val="single"/>
+              </w:rPr>
+            </w:pPr>
+            <w:r>
+              <w:rPr>
+                <w:b/>
+                <w:sz w:val="24"/>
+                <w:u w:val="single"/>
+              </w:rPr>
+              <w:t>7</w:t>
+            </w:r>
+          </w:p>
+        </w:tc>
+        <w:tc>
+          <w:tcPr>
+            <w:tcW w:w="8170" w:type="dxa"/>
+          </w:tcPr>
+          <w:p>
+            <w:r>
+              <w:t>One pull request associate with one branch (if a branch initiated a pull request it will not allow 2</w:t>
+            </w:r>
+            <w:r>
+              <w:rPr>
+                <w:vertAlign w:val="superscript"/>
+              </w:rPr>
+              <w:t>nd</w:t>
+            </w:r>
+            <w:r>
+              <w:t xml:space="preserve"> time the pull request)</w:t>
+            </w:r>
+          </w:p>
+          <w:p>
+            <w:r>
+              <w:t xml:space="preserve">Git fetch </w:t>
+            </w:r>
+            <w:r>
+              <w:t xml:space="preserve">- - </w:t>
+            </w:r>
+            <w:r>
+              <w:t xml:space="preserve">all </w:t>
+            </w:r>
+            <w:r>
+              <w:t>- -</w:t>
+            </w:r>
+            <w:r>
+              <w:t>prune  -&gt; to fetch all the changes in that branch</w:t>
+            </w:r>
+          </w:p>
+          <w:p>
+            <w:r>
+              <w:t xml:space="preserve">Git reset - -hard upstream/main  </w:t>
+            </w:r>
+            <w:r>
+              <w:sym w:font="Wingdings" w:char="F0E0"/>
+            </w:r>
+            <w:r>
+              <w:t xml:space="preserve"> this will update the all the update in the (main branch)</w:t>
+            </w:r>
+          </w:p>
+          <w:p/>
+        </w:tc>
+      </w:tr>
+      <w:tr>
+        <w:tc>
+          <w:tcPr>
+            <w:tcW w:w="486" w:type="dxa"/>
+          </w:tcPr>
+          <w:p>
+            <w:pPr>
+              <w:rPr>
+                <w:b/>
+                <w:sz w:val="24"/>
+                <w:u w:val="single"/>
+              </w:rPr>
+            </w:pPr>
+            <w:r>
+              <w:rPr>
+                <w:b/>
+                <w:sz w:val="24"/>
+                <w:u w:val="single"/>
+              </w:rPr>
+              <w:t>8</w:t>
+            </w:r>
+          </w:p>
+        </w:tc>
+        <w:tc>
+          <w:tcPr>
+            <w:tcW w:w="8170" w:type="dxa"/>
+          </w:tcPr>
+          <w:p>
+            <w:r>
+              <w:t>Git rebase –</w:t>
+            </w:r>
+            <w:proofErr w:type="spellStart"/>
+            <w:r>
+              <w:t>i</w:t>
+            </w:r>
+            <w:proofErr w:type="spellEnd"/>
+            <w:r>
+              <w:t xml:space="preserve"> &lt;</w:t>
+            </w:r>
+            <w:proofErr w:type="spellStart"/>
+            <w:r>
+              <w:t>log_id</w:t>
+            </w:r>
+            <w:proofErr w:type="spellEnd"/>
+            <w:r>
+              <w:t xml:space="preserve">&gt; : it will give the all the comments used for commit </w:t>
+            </w:r>
+          </w:p>
+          <w:p>
+            <w:r>
+              <w:drawing>
+                <wp:inline distT="0" distB="0" distL="0" distR="0" wp14:anchorId="79B3B787" wp14:editId="2885530E">
+                  <wp:extent cx="886691" cy="378148"/>
+                  <wp:effectExtent l="0" t="0" r="8890" b="3175"/>
+                  <wp:docPr id="5" name="Picture 5"/>
+                  <wp:cNvGraphicFramePr>
+                    <a:graphicFrameLocks xmlns:a="http://schemas.openxmlformats.org/drawingml/2006/main" noChangeAspect="1"/>
+                  </wp:cNvGraphicFramePr>
+                  <a:graphic xmlns:a="http://schemas.openxmlformats.org/drawingml/2006/main">
+                    <a:graphicData uri="http://schemas.openxmlformats.org/drawingml/2006/picture">
+                      <pic:pic xmlns:pic="http://schemas.openxmlformats.org/drawingml/2006/picture">
+                        <pic:nvPicPr>
+                          <pic:cNvPr id="1" name=""/>
+                          <pic:cNvPicPr/>
+                        </pic:nvPicPr>
+                        <pic:blipFill>
+                          <a:blip r:embed="rId10"/>
+                          <a:stretch>
+                            <a:fillRect/>
+                          </a:stretch>
+                        </pic:blipFill>
+                        <pic:spPr>
+                          <a:xfrm>
+                            <a:off x="0" y="0"/>
+                            <a:ext cx="927906" cy="395725"/>
+                          </a:xfrm>
+                          <a:prstGeom prst="rect">
+                            <a:avLst/>
+                          </a:prstGeom>
+                        </pic:spPr>
+                      </pic:pic>
+                    </a:graphicData>
+                  </a:graphic>
+                </wp:inline>
+              </w:drawing>
+            </w:r>
+            <w:proofErr w:type="gramStart"/>
+            <w:r>
+              <w:t>this</w:t>
+            </w:r>
+            <w:proofErr w:type="gramEnd"/>
+            <w:r>
+              <w:t xml:space="preserve"> will merge 1 comment with 2 , 3 , 4 </w:t>
+            </w:r>
+            <w:proofErr w:type="spellStart"/>
+            <w:r>
+              <w:t>etc</w:t>
+            </w:r>
+            <w:proofErr w:type="spellEnd"/>
+            <w:r>
+              <w:t xml:space="preserve"> . </w:t>
+            </w:r>
+            <w:r>
+              <w:t xml:space="preserve">this operation is swash </w:t>
+            </w:r>
+            <w:r>
+              <w:t xml:space="preserve">(merger) and pick will use </w:t>
+            </w:r>
+            <w:r>
+              <w:t>to segregate the comment</w:t>
+            </w:r>
+          </w:p>
+          <w:p>
+            <w:r>
+              <w:t xml:space="preserve">To exit from there </w:t>
+            </w:r>
+          </w:p>
+          <w:p>
+            <w:r>
+              <w:t xml:space="preserve">Esc + : + x + enter </w:t>
+            </w:r>
+          </w:p>
+        </w:tc>
+      </w:tr>
+      <w:tr>
+        <w:tc>
+          <w:tcPr>
+            <w:tcW w:w="486" w:type="dxa"/>
+          </w:tcPr>
+          <w:p>
+            <w:pPr>
+              <w:rPr>
+                <w:b/>
+                <w:sz w:val="24"/>
+                <w:u w:val="single"/>
+              </w:rPr>
+            </w:pPr>
             <w:bookmarkStart w:id="0" w:name="_GoBack"/>
             <w:bookmarkEnd w:id="0"/>
           </w:p>
-          <w:p>
-            <w:r>
-              <w:t>HEAD points to the new branch</w:t>
-            </w:r>
-          </w:p>
+        </w:tc>
+        <w:tc>
+          <w:tcPr>
+            <w:tcW w:w="8170" w:type="dxa"/>
+          </w:tcPr>
+          <w:p/>
         </w:tc>
       </w:tr>
     </w:tbl>

</xml_diff>

<commit_message>
updated upto "basic edit delete for admin user"
</commit_message>
<xml_diff>
--- a/Community Classroom Notes.docx
+++ b/Community Classroom Notes.docx
@@ -1110,6 +1110,10 @@
           </w:p>
           <w:p>
             <w:r>
+              <w:rPr>
+                <w:noProof/>
+                <w:lang w:eastAsia="en-IN"/>
+              </w:rPr>
               <w:drawing>
                 <wp:inline distT="0" distB="0" distL="0" distR="0" wp14:anchorId="79B3B787" wp14:editId="2885530E">
                   <wp:extent cx="886691" cy="378148"/>
@@ -1197,8 +1201,6 @@
                 <w:u w:val="single"/>
               </w:rPr>
             </w:pPr>
-            <w:bookmarkStart w:id="0" w:name="_GoBack"/>
-            <w:bookmarkEnd w:id="0"/>
           </w:p>
         </w:tc>
         <w:tc>
@@ -1218,6 +1220,675 @@
           <w:u w:val="single"/>
         </w:rPr>
       </w:pPr>
+    </w:p>
+    <w:p>
+      <w:pPr>
+        <w:ind w:left="360"/>
+        <w:rPr>
+          <w:b/>
+          <w:sz w:val="24"/>
+          <w:u w:val="single"/>
+        </w:rPr>
+      </w:pPr>
+      <w:proofErr w:type="gramStart"/>
+      <w:r>
+        <w:rPr>
+          <w:b/>
+          <w:sz w:val="24"/>
+          <w:u w:val="single"/>
+        </w:rPr>
+        <w:t>LEC3 :</w:t>
+      </w:r>
+      <w:proofErr w:type="gramEnd"/>
+      <w:r>
+        <w:rPr>
+          <w:b/>
+          <w:sz w:val="24"/>
+          <w:u w:val="single"/>
+        </w:rPr>
+        <w:t xml:space="preserve"> Introduction to Java</w:t>
+      </w:r>
+      <w:r>
+        <w:rPr>
+          <w:b/>
+          <w:sz w:val="24"/>
+          <w:u w:val="single"/>
+        </w:rPr>
+        <w:t xml:space="preserve"> :</w:t>
+      </w:r>
+    </w:p>
+    <w:p>
+      <w:pPr>
+        <w:ind w:left="360"/>
+      </w:pPr>
+      <w:r>
+        <w:rPr>
+          <w:noProof/>
+          <w:lang w:eastAsia="en-IN"/>
+        </w:rPr>
+        <w:drawing>
+          <wp:inline distT="0" distB="0" distL="0" distR="0" wp14:anchorId="00F78C94" wp14:editId="1EE612AE">
+            <wp:extent cx="5731510" cy="2597785"/>
+            <wp:effectExtent l="0" t="0" r="2540" b="0"/>
+            <wp:docPr id="6" name="Picture 6"/>
+            <wp:cNvGraphicFramePr>
+              <a:graphicFrameLocks xmlns:a="http://schemas.openxmlformats.org/drawingml/2006/main" noChangeAspect="1"/>
+            </wp:cNvGraphicFramePr>
+            <a:graphic xmlns:a="http://schemas.openxmlformats.org/drawingml/2006/main">
+              <a:graphicData uri="http://schemas.openxmlformats.org/drawingml/2006/picture">
+                <pic:pic xmlns:pic="http://schemas.openxmlformats.org/drawingml/2006/picture">
+                  <pic:nvPicPr>
+                    <pic:cNvPr id="1" name=""/>
+                    <pic:cNvPicPr/>
+                  </pic:nvPicPr>
+                  <pic:blipFill>
+                    <a:blip r:embed="rId11"/>
+                    <a:stretch>
+                      <a:fillRect/>
+                    </a:stretch>
+                  </pic:blipFill>
+                  <pic:spPr>
+                    <a:xfrm>
+                      <a:off x="0" y="0"/>
+                      <a:ext cx="5731510" cy="2597785"/>
+                    </a:xfrm>
+                    <a:prstGeom prst="rect">
+                      <a:avLst/>
+                    </a:prstGeom>
+                  </pic:spPr>
+                </pic:pic>
+              </a:graphicData>
+            </a:graphic>
+          </wp:inline>
+        </w:drawing>
+      </w:r>
+    </w:p>
+    <w:p>
+      <w:pPr>
+        <w:ind w:left="360"/>
+      </w:pPr>
+      <w:r>
+        <w:rPr>
+          <w:noProof/>
+          <w:lang w:eastAsia="en-IN"/>
+        </w:rPr>
+        <w:drawing>
+          <wp:inline distT="0" distB="0" distL="0" distR="0" wp14:anchorId="540377A1" wp14:editId="5B3BEE50">
+            <wp:extent cx="5731510" cy="1903095"/>
+            <wp:effectExtent l="0" t="0" r="2540" b="1905"/>
+            <wp:docPr id="7" name="Picture 7"/>
+            <wp:cNvGraphicFramePr>
+              <a:graphicFrameLocks xmlns:a="http://schemas.openxmlformats.org/drawingml/2006/main" noChangeAspect="1"/>
+            </wp:cNvGraphicFramePr>
+            <a:graphic xmlns:a="http://schemas.openxmlformats.org/drawingml/2006/main">
+              <a:graphicData uri="http://schemas.openxmlformats.org/drawingml/2006/picture">
+                <pic:pic xmlns:pic="http://schemas.openxmlformats.org/drawingml/2006/picture">
+                  <pic:nvPicPr>
+                    <pic:cNvPr id="1" name=""/>
+                    <pic:cNvPicPr/>
+                  </pic:nvPicPr>
+                  <pic:blipFill>
+                    <a:blip r:embed="rId12"/>
+                    <a:stretch>
+                      <a:fillRect/>
+                    </a:stretch>
+                  </pic:blipFill>
+                  <pic:spPr>
+                    <a:xfrm>
+                      <a:off x="0" y="0"/>
+                      <a:ext cx="5731510" cy="1903095"/>
+                    </a:xfrm>
+                    <a:prstGeom prst="rect">
+                      <a:avLst/>
+                    </a:prstGeom>
+                  </pic:spPr>
+                </pic:pic>
+              </a:graphicData>
+            </a:graphic>
+          </wp:inline>
+        </w:drawing>
+      </w:r>
+    </w:p>
+    <w:p>
+      <w:pPr>
+        <w:ind w:left="360"/>
+        <w:jc w:val="center"/>
+      </w:pPr>
+      <w:r>
+        <w:rPr>
+          <w:noProof/>
+          <w:lang w:eastAsia="en-IN"/>
+        </w:rPr>
+        <w:lastRenderedPageBreak/>
+        <w:drawing>
+          <wp:inline distT="0" distB="0" distL="0" distR="0" wp14:anchorId="3DFDE2E6" wp14:editId="08FCE1E3">
+            <wp:extent cx="3833578" cy="2570018"/>
+            <wp:effectExtent l="0" t="0" r="0" b="1905"/>
+            <wp:docPr id="8" name="Picture 8"/>
+            <wp:cNvGraphicFramePr>
+              <a:graphicFrameLocks xmlns:a="http://schemas.openxmlformats.org/drawingml/2006/main" noChangeAspect="1"/>
+            </wp:cNvGraphicFramePr>
+            <a:graphic xmlns:a="http://schemas.openxmlformats.org/drawingml/2006/main">
+              <a:graphicData uri="http://schemas.openxmlformats.org/drawingml/2006/picture">
+                <pic:pic xmlns:pic="http://schemas.openxmlformats.org/drawingml/2006/picture">
+                  <pic:nvPicPr>
+                    <pic:cNvPr id="1" name=""/>
+                    <pic:cNvPicPr/>
+                  </pic:nvPicPr>
+                  <pic:blipFill>
+                    <a:blip r:embed="rId13"/>
+                    <a:stretch>
+                      <a:fillRect/>
+                    </a:stretch>
+                  </pic:blipFill>
+                  <pic:spPr>
+                    <a:xfrm>
+                      <a:off x="0" y="0"/>
+                      <a:ext cx="3851396" cy="2581963"/>
+                    </a:xfrm>
+                    <a:prstGeom prst="rect">
+                      <a:avLst/>
+                    </a:prstGeom>
+                  </pic:spPr>
+                </pic:pic>
+              </a:graphicData>
+            </a:graphic>
+          </wp:inline>
+        </w:drawing>
+      </w:r>
+    </w:p>
+    <w:p>
+      <w:pPr>
+        <w:ind w:left="360"/>
+        <w:jc w:val="center"/>
+      </w:pPr>
+      <w:r>
+        <w:rPr>
+          <w:noProof/>
+          <w:lang w:eastAsia="en-IN"/>
+        </w:rPr>
+        <w:drawing>
+          <wp:inline distT="0" distB="0" distL="0" distR="0" wp14:anchorId="470F718B" wp14:editId="1AD4FA67">
+            <wp:extent cx="4398818" cy="1529791"/>
+            <wp:effectExtent l="0" t="0" r="1905" b="0"/>
+            <wp:docPr id="9" name="Picture 9"/>
+            <wp:cNvGraphicFramePr>
+              <a:graphicFrameLocks xmlns:a="http://schemas.openxmlformats.org/drawingml/2006/main" noChangeAspect="1"/>
+            </wp:cNvGraphicFramePr>
+            <a:graphic xmlns:a="http://schemas.openxmlformats.org/drawingml/2006/main">
+              <a:graphicData uri="http://schemas.openxmlformats.org/drawingml/2006/picture">
+                <pic:pic xmlns:pic="http://schemas.openxmlformats.org/drawingml/2006/picture">
+                  <pic:nvPicPr>
+                    <pic:cNvPr id="1" name=""/>
+                    <pic:cNvPicPr/>
+                  </pic:nvPicPr>
+                  <pic:blipFill>
+                    <a:blip r:embed="rId14"/>
+                    <a:stretch>
+                      <a:fillRect/>
+                    </a:stretch>
+                  </pic:blipFill>
+                  <pic:spPr>
+                    <a:xfrm>
+                      <a:off x="0" y="0"/>
+                      <a:ext cx="4430055" cy="1540655"/>
+                    </a:xfrm>
+                    <a:prstGeom prst="rect">
+                      <a:avLst/>
+                    </a:prstGeom>
+                  </pic:spPr>
+                </pic:pic>
+              </a:graphicData>
+            </a:graphic>
+          </wp:inline>
+        </w:drawing>
+      </w:r>
+    </w:p>
+    <w:p>
+      <w:pPr>
+        <w:ind w:left="360"/>
+        <w:jc w:val="center"/>
+      </w:pPr>
+      <w:r>
+        <w:rPr>
+          <w:noProof/>
+          <w:lang w:eastAsia="en-IN"/>
+        </w:rPr>
+        <w:drawing>
+          <wp:inline distT="0" distB="0" distL="0" distR="0" wp14:anchorId="695B569E" wp14:editId="6A21201D">
+            <wp:extent cx="3803073" cy="1335668"/>
+            <wp:effectExtent l="0" t="0" r="6985" b="0"/>
+            <wp:docPr id="10" name="Picture 10"/>
+            <wp:cNvGraphicFramePr>
+              <a:graphicFrameLocks xmlns:a="http://schemas.openxmlformats.org/drawingml/2006/main" noChangeAspect="1"/>
+            </wp:cNvGraphicFramePr>
+            <a:graphic xmlns:a="http://schemas.openxmlformats.org/drawingml/2006/main">
+              <a:graphicData uri="http://schemas.openxmlformats.org/drawingml/2006/picture">
+                <pic:pic xmlns:pic="http://schemas.openxmlformats.org/drawingml/2006/picture">
+                  <pic:nvPicPr>
+                    <pic:cNvPr id="1" name=""/>
+                    <pic:cNvPicPr/>
+                  </pic:nvPicPr>
+                  <pic:blipFill>
+                    <a:blip r:embed="rId15"/>
+                    <a:stretch>
+                      <a:fillRect/>
+                    </a:stretch>
+                  </pic:blipFill>
+                  <pic:spPr>
+                    <a:xfrm>
+                      <a:off x="0" y="0"/>
+                      <a:ext cx="3851631" cy="1352722"/>
+                    </a:xfrm>
+                    <a:prstGeom prst="rect">
+                      <a:avLst/>
+                    </a:prstGeom>
+                  </pic:spPr>
+                </pic:pic>
+              </a:graphicData>
+            </a:graphic>
+          </wp:inline>
+        </w:drawing>
+      </w:r>
+      <w:r>
+        <w:rPr>
+          <w:noProof/>
+          <w:lang w:eastAsia="en-IN"/>
+        </w:rPr>
+        <w:t xml:space="preserve"> </w:t>
+      </w:r>
+      <w:r>
+        <w:rPr>
+          <w:noProof/>
+          <w:lang w:eastAsia="en-IN"/>
+        </w:rPr>
+        <w:drawing>
+          <wp:inline distT="0" distB="0" distL="0" distR="0" wp14:anchorId="74E937B8" wp14:editId="1D3F02B1">
+            <wp:extent cx="4357255" cy="2382346"/>
+            <wp:effectExtent l="0" t="0" r="5715" b="0"/>
+            <wp:docPr id="11" name="Picture 11"/>
+            <wp:cNvGraphicFramePr>
+              <a:graphicFrameLocks xmlns:a="http://schemas.openxmlformats.org/drawingml/2006/main" noChangeAspect="1"/>
+            </wp:cNvGraphicFramePr>
+            <a:graphic xmlns:a="http://schemas.openxmlformats.org/drawingml/2006/main">
+              <a:graphicData uri="http://schemas.openxmlformats.org/drawingml/2006/picture">
+                <pic:pic xmlns:pic="http://schemas.openxmlformats.org/drawingml/2006/picture">
+                  <pic:nvPicPr>
+                    <pic:cNvPr id="1" name=""/>
+                    <pic:cNvPicPr/>
+                  </pic:nvPicPr>
+                  <pic:blipFill>
+                    <a:blip r:embed="rId16"/>
+                    <a:stretch>
+                      <a:fillRect/>
+                    </a:stretch>
+                  </pic:blipFill>
+                  <pic:spPr>
+                    <a:xfrm>
+                      <a:off x="0" y="0"/>
+                      <a:ext cx="4380325" cy="2394959"/>
+                    </a:xfrm>
+                    <a:prstGeom prst="rect">
+                      <a:avLst/>
+                    </a:prstGeom>
+                  </pic:spPr>
+                </pic:pic>
+              </a:graphicData>
+            </a:graphic>
+          </wp:inline>
+        </w:drawing>
+      </w:r>
+    </w:p>
+    <w:p>
+      <w:pPr>
+        <w:ind w:left="360"/>
+      </w:pPr>
+    </w:p>
+    <w:p>
+      <w:pPr>
+        <w:ind w:left="360"/>
+      </w:pPr>
+    </w:p>
+    <w:p>
+      <w:pPr>
+        <w:ind w:left="360"/>
+        <w:jc w:val="center"/>
+      </w:pPr>
+      <w:r>
+        <w:rPr>
+          <w:noProof/>
+          <w:lang w:eastAsia="en-IN"/>
+        </w:rPr>
+        <w:lastRenderedPageBreak/>
+        <w:drawing>
+          <wp:inline distT="0" distB="0" distL="0" distR="0" wp14:anchorId="418BDBBE" wp14:editId="278DC8CF">
+            <wp:extent cx="4246418" cy="1977365"/>
+            <wp:effectExtent l="0" t="0" r="1905" b="4445"/>
+            <wp:docPr id="12" name="Picture 12"/>
+            <wp:cNvGraphicFramePr>
+              <a:graphicFrameLocks xmlns:a="http://schemas.openxmlformats.org/drawingml/2006/main" noChangeAspect="1"/>
+            </wp:cNvGraphicFramePr>
+            <a:graphic xmlns:a="http://schemas.openxmlformats.org/drawingml/2006/main">
+              <a:graphicData uri="http://schemas.openxmlformats.org/drawingml/2006/picture">
+                <pic:pic xmlns:pic="http://schemas.openxmlformats.org/drawingml/2006/picture">
+                  <pic:nvPicPr>
+                    <pic:cNvPr id="1" name=""/>
+                    <pic:cNvPicPr/>
+                  </pic:nvPicPr>
+                  <pic:blipFill>
+                    <a:blip r:embed="rId17"/>
+                    <a:stretch>
+                      <a:fillRect/>
+                    </a:stretch>
+                  </pic:blipFill>
+                  <pic:spPr>
+                    <a:xfrm>
+                      <a:off x="0" y="0"/>
+                      <a:ext cx="4277717" cy="1991939"/>
+                    </a:xfrm>
+                    <a:prstGeom prst="rect">
+                      <a:avLst/>
+                    </a:prstGeom>
+                  </pic:spPr>
+                </pic:pic>
+              </a:graphicData>
+            </a:graphic>
+          </wp:inline>
+        </w:drawing>
+      </w:r>
+    </w:p>
+    <w:p>
+      <w:pPr>
+        <w:ind w:left="360"/>
+        <w:jc w:val="center"/>
+      </w:pPr>
+    </w:p>
+    <w:p>
+      <w:pPr>
+        <w:pStyle w:val="Heading1"/>
+        <w:shd w:val="clear" w:color="auto" w:fill="F9F9F9"/>
+        <w:spacing w:before="0" w:beforeAutospacing="0" w:after="0" w:afterAutospacing="0"/>
+        <w:rPr>
+          <w:rFonts w:asciiTheme="minorHAnsi" w:eastAsiaTheme="minorHAnsi" w:hAnsiTheme="minorHAnsi" w:cstheme="minorBidi"/>
+          <w:bCs w:val="0"/>
+          <w:kern w:val="0"/>
+          <w:sz w:val="24"/>
+          <w:szCs w:val="22"/>
+          <w:u w:val="single"/>
+          <w:lang w:eastAsia="en-US"/>
+        </w:rPr>
+      </w:pPr>
+      <w:proofErr w:type="gramStart"/>
+      <w:r>
+        <w:rPr>
+          <w:rFonts w:asciiTheme="minorHAnsi" w:eastAsiaTheme="minorHAnsi" w:hAnsiTheme="minorHAnsi" w:cstheme="minorBidi"/>
+          <w:bCs w:val="0"/>
+          <w:kern w:val="0"/>
+          <w:sz w:val="24"/>
+          <w:szCs w:val="22"/>
+          <w:u w:val="single"/>
+          <w:lang w:eastAsia="en-US"/>
+        </w:rPr>
+        <w:t>LEC4 :</w:t>
+      </w:r>
+      <w:proofErr w:type="gramEnd"/>
+      <w:r>
+        <w:rPr>
+          <w:rFonts w:asciiTheme="minorHAnsi" w:eastAsiaTheme="minorHAnsi" w:hAnsiTheme="minorHAnsi" w:cstheme="minorBidi"/>
+          <w:bCs w:val="0"/>
+          <w:kern w:val="0"/>
+          <w:sz w:val="24"/>
+          <w:szCs w:val="22"/>
+          <w:u w:val="single"/>
+          <w:lang w:eastAsia="en-US"/>
+        </w:rPr>
+        <w:t xml:space="preserve"> First Java Program - Input/Output, Debugging and Datatypes</w:t>
+      </w:r>
+      <w:r>
+        <w:rPr>
+          <w:rFonts w:asciiTheme="minorHAnsi" w:eastAsiaTheme="minorHAnsi" w:hAnsiTheme="minorHAnsi" w:cstheme="minorBidi"/>
+          <w:bCs w:val="0"/>
+          <w:kern w:val="0"/>
+          <w:sz w:val="24"/>
+          <w:szCs w:val="22"/>
+          <w:u w:val="single"/>
+          <w:lang w:eastAsia="en-US"/>
+        </w:rPr>
+        <w:t>:</w:t>
+      </w:r>
+    </w:p>
+    <w:p>
+      <w:pPr>
+        <w:pStyle w:val="Heading1"/>
+        <w:shd w:val="clear" w:color="auto" w:fill="F9F9F9"/>
+        <w:spacing w:before="0" w:beforeAutospacing="0" w:after="0" w:afterAutospacing="0"/>
+        <w:rPr>
+          <w:rFonts w:asciiTheme="minorHAnsi" w:eastAsiaTheme="minorHAnsi" w:hAnsiTheme="minorHAnsi" w:cstheme="minorBidi"/>
+          <w:b w:val="0"/>
+          <w:bCs w:val="0"/>
+          <w:kern w:val="0"/>
+          <w:sz w:val="24"/>
+          <w:szCs w:val="22"/>
+          <w:lang w:eastAsia="en-US"/>
+        </w:rPr>
+      </w:pPr>
+    </w:p>
+    <w:p>
+      <w:pPr>
+        <w:pStyle w:val="Heading1"/>
+        <w:numPr>
+          <w:ilvl w:val="0"/>
+          <w:numId w:val="2"/>
+        </w:numPr>
+        <w:shd w:val="clear" w:color="auto" w:fill="F9F9F9"/>
+        <w:spacing w:before="0" w:beforeAutospacing="0" w:after="0" w:afterAutospacing="0"/>
+        <w:rPr>
+          <w:rFonts w:asciiTheme="minorHAnsi" w:eastAsiaTheme="minorHAnsi" w:hAnsiTheme="minorHAnsi" w:cstheme="minorBidi"/>
+          <w:b w:val="0"/>
+          <w:bCs w:val="0"/>
+          <w:kern w:val="0"/>
+          <w:sz w:val="24"/>
+          <w:szCs w:val="22"/>
+          <w:lang w:eastAsia="en-US"/>
+        </w:rPr>
+      </w:pPr>
+      <w:r>
+        <w:rPr>
+          <w:rFonts w:asciiTheme="minorHAnsi" w:eastAsiaTheme="minorHAnsi" w:hAnsiTheme="minorHAnsi" w:cstheme="minorBidi"/>
+          <w:b w:val="0"/>
+          <w:bCs w:val="0"/>
+          <w:kern w:val="0"/>
+          <w:sz w:val="24"/>
+          <w:szCs w:val="22"/>
+          <w:lang w:eastAsia="en-US"/>
+        </w:rPr>
+        <w:t xml:space="preserve">We are creating a Main.java </w:t>
+      </w:r>
+    </w:p>
+    <w:p>
+      <w:pPr>
+        <w:pStyle w:val="Heading1"/>
+        <w:shd w:val="clear" w:color="auto" w:fill="F9F9F9"/>
+        <w:spacing w:before="0" w:beforeAutospacing="0" w:after="0" w:afterAutospacing="0"/>
+        <w:ind w:left="720"/>
+        <w:rPr>
+          <w:rFonts w:asciiTheme="minorHAnsi" w:eastAsiaTheme="minorHAnsi" w:hAnsiTheme="minorHAnsi" w:cstheme="minorBidi"/>
+          <w:b w:val="0"/>
+          <w:bCs w:val="0"/>
+          <w:kern w:val="0"/>
+          <w:sz w:val="24"/>
+          <w:szCs w:val="22"/>
+          <w:lang w:eastAsia="en-US"/>
+        </w:rPr>
+      </w:pPr>
+      <w:proofErr w:type="gramStart"/>
+      <w:r>
+        <w:rPr>
+          <w:rFonts w:asciiTheme="minorHAnsi" w:eastAsiaTheme="minorHAnsi" w:hAnsiTheme="minorHAnsi" w:cstheme="minorBidi"/>
+          <w:b w:val="0"/>
+          <w:bCs w:val="0"/>
+          <w:kern w:val="0"/>
+          <w:sz w:val="24"/>
+          <w:szCs w:val="22"/>
+          <w:lang w:eastAsia="en-US"/>
+        </w:rPr>
+        <w:t>Note :</w:t>
+      </w:r>
+      <w:proofErr w:type="gramEnd"/>
+      <w:r>
+        <w:rPr>
+          <w:rFonts w:asciiTheme="minorHAnsi" w:eastAsiaTheme="minorHAnsi" w:hAnsiTheme="minorHAnsi" w:cstheme="minorBidi"/>
+          <w:b w:val="0"/>
+          <w:bCs w:val="0"/>
+          <w:kern w:val="0"/>
+          <w:sz w:val="24"/>
+          <w:szCs w:val="22"/>
+          <w:lang w:eastAsia="en-US"/>
+        </w:rPr>
+        <w:t xml:space="preserve"> each java file (</w:t>
+      </w:r>
+      <w:proofErr w:type="spellStart"/>
+      <w:r>
+        <w:rPr>
+          <w:rFonts w:asciiTheme="minorHAnsi" w:eastAsiaTheme="minorHAnsi" w:hAnsiTheme="minorHAnsi" w:cstheme="minorBidi"/>
+          <w:b w:val="0"/>
+          <w:bCs w:val="0"/>
+          <w:kern w:val="0"/>
+          <w:sz w:val="24"/>
+          <w:szCs w:val="22"/>
+          <w:lang w:eastAsia="en-US"/>
+        </w:rPr>
+        <w:t>i.e</w:t>
+      </w:r>
+      <w:proofErr w:type="spellEnd"/>
+      <w:r>
+        <w:rPr>
+          <w:rFonts w:asciiTheme="minorHAnsi" w:eastAsiaTheme="minorHAnsi" w:hAnsiTheme="minorHAnsi" w:cstheme="minorBidi"/>
+          <w:b w:val="0"/>
+          <w:bCs w:val="0"/>
+          <w:kern w:val="0"/>
+          <w:sz w:val="24"/>
+          <w:szCs w:val="22"/>
+          <w:lang w:eastAsia="en-US"/>
+        </w:rPr>
+        <w:t xml:space="preserve"> abc.java mean</w:t>
+      </w:r>
+      <w:r>
+        <w:rPr>
+          <w:rFonts w:asciiTheme="minorHAnsi" w:eastAsiaTheme="minorHAnsi" w:hAnsiTheme="minorHAnsi" w:cstheme="minorBidi"/>
+          <w:b w:val="0"/>
+          <w:bCs w:val="0"/>
+          <w:kern w:val="0"/>
+          <w:sz w:val="24"/>
+          <w:szCs w:val="22"/>
+          <w:lang w:eastAsia="en-US"/>
+        </w:rPr>
+        <w:t xml:space="preserve">s </w:t>
+      </w:r>
+      <w:proofErr w:type="spellStart"/>
+      <w:r>
+        <w:rPr>
+          <w:rFonts w:asciiTheme="minorHAnsi" w:eastAsiaTheme="minorHAnsi" w:hAnsiTheme="minorHAnsi" w:cstheme="minorBidi"/>
+          <w:b w:val="0"/>
+          <w:bCs w:val="0"/>
+          <w:kern w:val="0"/>
+          <w:sz w:val="24"/>
+          <w:szCs w:val="22"/>
+          <w:lang w:eastAsia="en-US"/>
+        </w:rPr>
+        <w:t>abc</w:t>
+      </w:r>
+      <w:proofErr w:type="spellEnd"/>
+      <w:r>
+        <w:rPr>
+          <w:rFonts w:asciiTheme="minorHAnsi" w:eastAsiaTheme="minorHAnsi" w:hAnsiTheme="minorHAnsi" w:cstheme="minorBidi"/>
+          <w:b w:val="0"/>
+          <w:bCs w:val="0"/>
+          <w:kern w:val="0"/>
+          <w:sz w:val="24"/>
+          <w:szCs w:val="22"/>
+          <w:lang w:eastAsia="en-US"/>
+        </w:rPr>
+        <w:t xml:space="preserve"> is a class mentioned in the file</w:t>
+      </w:r>
+      <w:r>
+        <w:rPr>
+          <w:rFonts w:asciiTheme="minorHAnsi" w:eastAsiaTheme="minorHAnsi" w:hAnsiTheme="minorHAnsi" w:cstheme="minorBidi"/>
+          <w:b w:val="0"/>
+          <w:bCs w:val="0"/>
+          <w:kern w:val="0"/>
+          <w:sz w:val="24"/>
+          <w:szCs w:val="22"/>
+          <w:lang w:eastAsia="en-US"/>
+        </w:rPr>
+        <w:t>)</w:t>
+      </w:r>
+    </w:p>
+    <w:p>
+      <w:pPr>
+        <w:pStyle w:val="Heading1"/>
+        <w:numPr>
+          <w:ilvl w:val="0"/>
+          <w:numId w:val="2"/>
+        </w:numPr>
+        <w:shd w:val="clear" w:color="auto" w:fill="F9F9F9"/>
+        <w:spacing w:before="0" w:beforeAutospacing="0" w:after="0" w:afterAutospacing="0"/>
+        <w:rPr>
+          <w:rFonts w:asciiTheme="minorHAnsi" w:eastAsiaTheme="minorHAnsi" w:hAnsiTheme="minorHAnsi" w:cstheme="minorBidi"/>
+          <w:b w:val="0"/>
+          <w:bCs w:val="0"/>
+          <w:kern w:val="0"/>
+          <w:sz w:val="24"/>
+          <w:szCs w:val="22"/>
+          <w:lang w:eastAsia="en-US"/>
+        </w:rPr>
+      </w:pPr>
+      <w:r>
+        <w:rPr>
+          <w:rFonts w:asciiTheme="minorHAnsi" w:eastAsiaTheme="minorHAnsi" w:hAnsiTheme="minorHAnsi" w:cstheme="minorBidi"/>
+          <w:b w:val="0"/>
+          <w:bCs w:val="0"/>
+          <w:kern w:val="0"/>
+          <w:sz w:val="24"/>
+          <w:szCs w:val="22"/>
+          <w:lang w:eastAsia="en-US"/>
+        </w:rPr>
+        <w:t>Class first letter name of the class should be capital</w:t>
+      </w:r>
+    </w:p>
+    <w:p>
+      <w:pPr>
+        <w:pStyle w:val="Heading1"/>
+        <w:numPr>
+          <w:ilvl w:val="0"/>
+          <w:numId w:val="2"/>
+        </w:numPr>
+        <w:shd w:val="clear" w:color="auto" w:fill="F9F9F9"/>
+        <w:spacing w:before="0" w:beforeAutospacing="0" w:after="0" w:afterAutospacing="0"/>
+        <w:rPr>
+          <w:rFonts w:asciiTheme="minorHAnsi" w:eastAsiaTheme="minorHAnsi" w:hAnsiTheme="minorHAnsi" w:cstheme="minorBidi"/>
+          <w:b w:val="0"/>
+          <w:bCs w:val="0"/>
+          <w:kern w:val="0"/>
+          <w:sz w:val="24"/>
+          <w:szCs w:val="22"/>
+          <w:lang w:eastAsia="en-US"/>
+        </w:rPr>
+      </w:pPr>
+      <w:r>
+        <w:rPr>
+          <w:rFonts w:asciiTheme="minorHAnsi" w:eastAsiaTheme="minorHAnsi" w:hAnsiTheme="minorHAnsi" w:cstheme="minorBidi"/>
+          <w:b w:val="0"/>
+          <w:bCs w:val="0"/>
+          <w:kern w:val="0"/>
+          <w:sz w:val="24"/>
+          <w:szCs w:val="22"/>
+          <w:lang w:eastAsia="en-US"/>
+        </w:rPr>
+        <w:t xml:space="preserve"> Access modifier a. public b. </w:t>
+      </w:r>
+      <w:bookmarkStart w:id="0" w:name="_GoBack"/>
+      <w:bookmarkEnd w:id="0"/>
     </w:p>
     <w:p>
       <w:pPr>
@@ -1237,9 +1908,9 @@
 <file path=word/numbering.xml><?xml version="1.0" encoding="utf-8"?>
 <w:numbering xmlns:wpc="http://schemas.microsoft.com/office/word/2010/wordprocessingCanvas" xmlns:cx="http://schemas.microsoft.com/office/drawing/2014/chartex" xmlns:cx1="http://schemas.microsoft.com/office/drawing/2015/9/8/chartex" xmlns:mc="http://schemas.openxmlformats.org/markup-compatibility/2006" xmlns:o="urn:schemas-microsoft-com:office:office" xmlns:r="http://schemas.openxmlformats.org/officeDocument/2006/relationships" xmlns:m="http://schemas.openxmlformats.org/officeDocument/2006/math" xmlns:v="urn:schemas-microsoft-com:vml" xmlns:wp14="http://schemas.microsoft.com/office/word/2010/wordprocessingDrawing" xmlns:wp="http://schemas.openxmlformats.org/drawingml/2006/wordprocessingDrawing" xmlns:w10="urn:schemas-microsoft-com:office:word" xmlns:w="http://schemas.openxmlformats.org/wordprocessingml/2006/main" xmlns:w14="http://schemas.microsoft.com/office/word/2010/wordml" xmlns:w15="http://schemas.microsoft.com/office/word/2012/wordml" xmlns:w16se="http://schemas.microsoft.com/office/word/2015/wordml/symex" xmlns:wpg="http://schemas.microsoft.com/office/word/2010/wordprocessingGroup" xmlns:wpi="http://schemas.microsoft.com/office/word/2010/wordprocessingInk" xmlns:wne="http://schemas.microsoft.com/office/word/2006/wordml" xmlns:wps="http://schemas.microsoft.com/office/word/2010/wordprocessingShape" mc:Ignorable="w14 w15 w16se wp14">
   <w:abstractNum w:abstractNumId="0" w15:restartNumberingAfterBreak="0">
-    <w:nsid w:val="3D466894"/>
+    <w:nsid w:val="06DE227C"/>
     <w:multiLevelType w:val="hybridMultilevel"/>
-    <w:tmpl w:val="A98CD08A"/>
+    <w:tmpl w:val="939A05C0"/>
     <w:lvl w:ilvl="0" w:tplc="4009000F">
       <w:start w:val="1"/>
       <w:numFmt w:val="decimal"/>
@@ -1325,7 +1996,99 @@
       </w:pPr>
     </w:lvl>
   </w:abstractNum>
+  <w:abstractNum w:abstractNumId="1" w15:restartNumberingAfterBreak="0">
+    <w:nsid w:val="3D466894"/>
+    <w:multiLevelType w:val="hybridMultilevel"/>
+    <w:tmpl w:val="A98CD08A"/>
+    <w:lvl w:ilvl="0" w:tplc="4009000F">
+      <w:start w:val="1"/>
+      <w:numFmt w:val="decimal"/>
+      <w:lvlText w:val="%1."/>
+      <w:lvlJc w:val="left"/>
+      <w:pPr>
+        <w:ind w:left="720" w:hanging="360"/>
+      </w:pPr>
+      <w:rPr>
+        <w:rFonts w:hint="default"/>
+      </w:rPr>
+    </w:lvl>
+    <w:lvl w:ilvl="1" w:tplc="40090019" w:tentative="1">
+      <w:start w:val="1"/>
+      <w:numFmt w:val="lowerLetter"/>
+      <w:lvlText w:val="%2."/>
+      <w:lvlJc w:val="left"/>
+      <w:pPr>
+        <w:ind w:left="1440" w:hanging="360"/>
+      </w:pPr>
+    </w:lvl>
+    <w:lvl w:ilvl="2" w:tplc="4009001B" w:tentative="1">
+      <w:start w:val="1"/>
+      <w:numFmt w:val="lowerRoman"/>
+      <w:lvlText w:val="%3."/>
+      <w:lvlJc w:val="right"/>
+      <w:pPr>
+        <w:ind w:left="2160" w:hanging="180"/>
+      </w:pPr>
+    </w:lvl>
+    <w:lvl w:ilvl="3" w:tplc="4009000F" w:tentative="1">
+      <w:start w:val="1"/>
+      <w:numFmt w:val="decimal"/>
+      <w:lvlText w:val="%4."/>
+      <w:lvlJc w:val="left"/>
+      <w:pPr>
+        <w:ind w:left="2880" w:hanging="360"/>
+      </w:pPr>
+    </w:lvl>
+    <w:lvl w:ilvl="4" w:tplc="40090019" w:tentative="1">
+      <w:start w:val="1"/>
+      <w:numFmt w:val="lowerLetter"/>
+      <w:lvlText w:val="%5."/>
+      <w:lvlJc w:val="left"/>
+      <w:pPr>
+        <w:ind w:left="3600" w:hanging="360"/>
+      </w:pPr>
+    </w:lvl>
+    <w:lvl w:ilvl="5" w:tplc="4009001B" w:tentative="1">
+      <w:start w:val="1"/>
+      <w:numFmt w:val="lowerRoman"/>
+      <w:lvlText w:val="%6."/>
+      <w:lvlJc w:val="right"/>
+      <w:pPr>
+        <w:ind w:left="4320" w:hanging="180"/>
+      </w:pPr>
+    </w:lvl>
+    <w:lvl w:ilvl="6" w:tplc="4009000F" w:tentative="1">
+      <w:start w:val="1"/>
+      <w:numFmt w:val="decimal"/>
+      <w:lvlText w:val="%7."/>
+      <w:lvlJc w:val="left"/>
+      <w:pPr>
+        <w:ind w:left="5040" w:hanging="360"/>
+      </w:pPr>
+    </w:lvl>
+    <w:lvl w:ilvl="7" w:tplc="40090019" w:tentative="1">
+      <w:start w:val="1"/>
+      <w:numFmt w:val="lowerLetter"/>
+      <w:lvlText w:val="%8."/>
+      <w:lvlJc w:val="left"/>
+      <w:pPr>
+        <w:ind w:left="5760" w:hanging="360"/>
+      </w:pPr>
+    </w:lvl>
+    <w:lvl w:ilvl="8" w:tplc="4009001B" w:tentative="1">
+      <w:start w:val="1"/>
+      <w:numFmt w:val="lowerRoman"/>
+      <w:lvlText w:val="%9."/>
+      <w:lvlJc w:val="right"/>
+      <w:pPr>
+        <w:ind w:left="6480" w:hanging="180"/>
+      </w:pPr>
+    </w:lvl>
+  </w:abstractNum>
   <w:num w:numId="1">
+    <w:abstractNumId w:val="1"/>
+  </w:num>
+  <w:num w:numId="2">
     <w:abstractNumId w:val="0"/>
   </w:num>
 </w:numbering>
@@ -1725,6 +2488,27 @@
     <w:name w:val="Normal"/>
     <w:qFormat/>
   </w:style>
+  <w:style w:type="paragraph" w:styleId="Heading1">
+    <w:name w:val="heading 1"/>
+    <w:basedOn w:val="Normal"/>
+    <w:link w:val="Heading1Char"/>
+    <w:uiPriority w:val="9"/>
+    <w:qFormat/>
+    <w:rsid w:val="00434094"/>
+    <w:pPr>
+      <w:spacing w:before="100" w:beforeAutospacing="1" w:after="100" w:afterAutospacing="1" w:line="240" w:lineRule="auto"/>
+      <w:outlineLvl w:val="0"/>
+    </w:pPr>
+    <w:rPr>
+      <w:rFonts w:ascii="Times New Roman" w:eastAsia="Times New Roman" w:hAnsi="Times New Roman" w:cs="Times New Roman"/>
+      <w:b/>
+      <w:bCs/>
+      <w:kern w:val="36"/>
+      <w:sz w:val="48"/>
+      <w:szCs w:val="48"/>
+      <w:lang w:eastAsia="en-IN"/>
+    </w:rPr>
+  </w:style>
   <w:style w:type="character" w:default="1" w:styleId="DefaultParagraphFont">
     <w:name w:val="Default Paragraph Font"/>
     <w:uiPriority w:val="1"/>
@@ -1847,6 +2631,22 @@
     <w:name w:val="user-select-contain"/>
     <w:basedOn w:val="DefaultParagraphFont"/>
     <w:rsid w:val="00B92E1A"/>
+  </w:style>
+  <w:style w:type="character" w:customStyle="1" w:styleId="Heading1Char">
+    <w:name w:val="Heading 1 Char"/>
+    <w:basedOn w:val="DefaultParagraphFont"/>
+    <w:link w:val="Heading1"/>
+    <w:uiPriority w:val="9"/>
+    <w:rsid w:val="00434094"/>
+    <w:rPr>
+      <w:rFonts w:ascii="Times New Roman" w:eastAsia="Times New Roman" w:hAnsi="Times New Roman" w:cs="Times New Roman"/>
+      <w:b/>
+      <w:bCs/>
+      <w:kern w:val="36"/>
+      <w:sz w:val="48"/>
+      <w:szCs w:val="48"/>
+      <w:lang w:eastAsia="en-IN"/>
+    </w:rPr>
   </w:style>
 </w:styles>
 </file>

</xml_diff>